<commit_message>
Atualização do documento/Criação da pasta Imagens
</commit_message>
<xml_diff>
--- a/Documentação/Entrega Impresso.docx
+++ b/Documentação/Entrega Impresso.docx
@@ -356,17 +356,69 @@
       <w:pPr>
         <w:pStyle w:val="5"/>
         <w:numPr>
-          <w:numId w:val="0"/>
+          <w:ilvl w:val="1"/>
+          <w:numId w:val="1"/>
         </w:numPr>
-        <w:ind w:leftChars="0"/>
-        <w:rPr>
-          <w:b/>
-          <w:sz w:val="30"/>
-          <w:szCs w:val="30"/>
-        </w:rPr>
-      </w:pPr>
-      <w:bookmarkStart w:id="0" w:name="_GoBack"/>
-      <w:bookmarkEnd w:id="0"/>
+        <w:rPr>
+          <w:b/>
+        </w:rPr>
+      </w:pPr>
+      <w:r>
+        <w:rPr>
+          <w:b/>
+        </w:rPr>
+        <w:t>Diagrama de Entidade e Relacionamento</w:t>
+      </w:r>
+    </w:p>
+    <w:p>
+      <w:pPr>
+        <w:ind w:left="1012" w:leftChars="-500" w:hanging="2112" w:hangingChars="960"/>
+        <w:rPr>
+          <w:b/>
+        </w:rPr>
+      </w:pPr>
+      <w:r>
+        <w:rPr>
+          <w:b/>
+        </w:rPr>
+        <w:drawing>
+          <wp:inline distT="0" distB="0" distL="114300" distR="114300">
+            <wp:extent cx="6771005" cy="1802130"/>
+            <wp:effectExtent l="0" t="0" r="10795" b="7620"/>
+            <wp:docPr id="7" name="Imagem 7" descr="mer"/>
+            <wp:cNvGraphicFramePr>
+              <a:graphicFrameLocks xmlns:a="http://schemas.openxmlformats.org/drawingml/2006/main" noChangeAspect="1"/>
+            </wp:cNvGraphicFramePr>
+            <a:graphic xmlns:a="http://schemas.openxmlformats.org/drawingml/2006/main">
+              <a:graphicData uri="http://schemas.openxmlformats.org/drawingml/2006/picture">
+                <pic:pic xmlns:pic="http://schemas.openxmlformats.org/drawingml/2006/picture">
+                  <pic:nvPicPr>
+                    <pic:cNvPr id="7" name="Imagem 7" descr="mer"/>
+                    <pic:cNvPicPr>
+                      <a:picLocks noChangeAspect="1"/>
+                    </pic:cNvPicPr>
+                  </pic:nvPicPr>
+                  <pic:blipFill>
+                    <a:blip r:embed="rId5"/>
+                    <a:stretch>
+                      <a:fillRect/>
+                    </a:stretch>
+                  </pic:blipFill>
+                  <pic:spPr>
+                    <a:xfrm>
+                      <a:off x="0" y="0"/>
+                      <a:ext cx="6771005" cy="1802130"/>
+                    </a:xfrm>
+                    <a:prstGeom prst="rect">
+                      <a:avLst/>
+                    </a:prstGeom>
+                  </pic:spPr>
+                </pic:pic>
+              </a:graphicData>
+            </a:graphic>
+          </wp:inline>
+        </w:drawing>
+      </w:r>
     </w:p>
     <w:p>
       <w:pPr>
@@ -383,12 +435,373 @@
         <w:rPr>
           <w:b/>
         </w:rPr>
-        <w:t>Diagrama de Entidade e Relacionamento</w:t>
-      </w:r>
-    </w:p>
-    <w:p>
-      <w:pPr>
-        <w:ind w:left="360"/>
+        <w:t>Definição de índices e suas justificativas.</w:t>
+      </w:r>
+    </w:p>
+    <w:p>
+      <w:pPr>
+        <w:pStyle w:val="5"/>
+        <w:ind w:left="792"/>
+      </w:pPr>
+      <w:r>
+        <w:t xml:space="preserve">Para fins de teste, foram implementados index para todas as tabelas do banco, com o intuito de quantificar e mensurar a otimização, a </w:t>
+      </w:r>
+      <w:bookmarkStart w:id="0" w:name="_GoBack"/>
+      <w:bookmarkEnd w:id="0"/>
+      <w:r>
+        <w:t>partir destes testes, foram escolhidos alguns index que demonstraram diferença satisfatória quando comparados com o SQL sem index. Segue listado abaixo todos os index criados para teste, para resultado de suas performances consultar capítulo 2 deste documento, onde cada teste será justificado, bem como serão apresentados os escolhidos para otimizar a aplicação.</w:t>
+      </w:r>
+    </w:p>
+    <w:p>
+      <w:pPr>
+        <w:pStyle w:val="5"/>
+        <w:numPr>
+          <w:ilvl w:val="2"/>
+          <w:numId w:val="1"/>
+        </w:numPr>
+        <w:rPr>
+          <w:b/>
+        </w:rPr>
+      </w:pPr>
+      <w:r>
+        <w:rPr>
+          <w:b/>
+        </w:rPr>
+        <w:t>Estado</w:t>
+      </w:r>
+    </w:p>
+    <w:p>
+      <w:pPr>
+        <w:ind w:left="516" w:firstLine="708"/>
+      </w:pPr>
+      <w:r>
+        <w:t>Create index cidade_uf_municipio on cidade using btree(uf, municipio);</w:t>
+      </w:r>
+    </w:p>
+    <w:p>
+      <w:pPr>
+        <w:pStyle w:val="5"/>
+        <w:numPr>
+          <w:ilvl w:val="2"/>
+          <w:numId w:val="1"/>
+        </w:numPr>
+        <w:rPr>
+          <w:b/>
+        </w:rPr>
+      </w:pPr>
+      <w:r>
+        <w:rPr>
+          <w:b/>
+        </w:rPr>
+        <w:t>Período</w:t>
+      </w:r>
+    </w:p>
+    <w:p>
+      <w:pPr>
+        <w:pStyle w:val="5"/>
+        <w:ind w:left="1224"/>
+      </w:pPr>
+      <w:r>
+        <w:t>create index periodo_data_hora_registro_ocorrencia on periodo(data_hora_registro_ocorrencia);</w:t>
+      </w:r>
+    </w:p>
+    <w:p>
+      <w:pPr>
+        <w:pStyle w:val="5"/>
+        <w:ind w:firstLine="504"/>
+      </w:pPr>
+      <w:r>
+        <w:t>create index periodo_ano on periodo(ano);</w:t>
+      </w:r>
+    </w:p>
+    <w:p>
+      <w:pPr>
+        <w:pStyle w:val="5"/>
+        <w:ind w:left="1224"/>
+        <w:rPr>
+          <w:b/>
+        </w:rPr>
+      </w:pPr>
+    </w:p>
+    <w:p>
+      <w:pPr>
+        <w:pStyle w:val="5"/>
+        <w:numPr>
+          <w:ilvl w:val="2"/>
+          <w:numId w:val="1"/>
+        </w:numPr>
+        <w:rPr>
+          <w:b/>
+        </w:rPr>
+      </w:pPr>
+      <w:r>
+        <w:rPr>
+          <w:b/>
+        </w:rPr>
+        <w:t>Rodovia</w:t>
+      </w:r>
+    </w:p>
+    <w:p>
+      <w:pPr>
+        <w:pStyle w:val="5"/>
+        <w:ind w:left="876" w:firstLine="348"/>
+      </w:pPr>
+      <w:r>
+        <w:t>create index rodovia_br on rodovia(br);</w:t>
+      </w:r>
+    </w:p>
+    <w:p>
+      <w:pPr>
+        <w:pStyle w:val="5"/>
+        <w:ind w:left="1224"/>
+        <w:rPr>
+          <w:b/>
+        </w:rPr>
+      </w:pPr>
+    </w:p>
+    <w:p>
+      <w:pPr>
+        <w:pStyle w:val="5"/>
+        <w:numPr>
+          <w:ilvl w:val="2"/>
+          <w:numId w:val="1"/>
+        </w:numPr>
+        <w:rPr>
+          <w:b/>
+        </w:rPr>
+      </w:pPr>
+      <w:r>
+        <w:rPr>
+          <w:b/>
+        </w:rPr>
+        <w:t>Tipo acidente</w:t>
+      </w:r>
+    </w:p>
+    <w:p>
+      <w:pPr>
+        <w:pStyle w:val="5"/>
+        <w:ind w:left="1224"/>
+        <w:rPr>
+          <w:b/>
+        </w:rPr>
+      </w:pPr>
+      <w:r>
+        <w:t>create index tipoacidente_tipo_acidente on tipoacidente(tipo_acidente);</w:t>
+      </w:r>
+    </w:p>
+    <w:p>
+      <w:pPr>
+        <w:pStyle w:val="5"/>
+        <w:numPr>
+          <w:ilvl w:val="2"/>
+          <w:numId w:val="1"/>
+        </w:numPr>
+        <w:rPr>
+          <w:b/>
+        </w:rPr>
+      </w:pPr>
+      <w:r>
+        <w:rPr>
+          <w:b/>
+        </w:rPr>
+        <w:t>Trecho</w:t>
+      </w:r>
+    </w:p>
+    <w:p>
+      <w:pPr>
+        <w:pStyle w:val="5"/>
+        <w:ind w:left="876" w:firstLine="348"/>
+      </w:pPr>
+      <w:r>
+        <w:t>create index trecho_trecho on trecho(trecho);</w:t>
+      </w:r>
+    </w:p>
+    <w:p>
+      <w:pPr>
+        <w:spacing w:after="0"/>
+        <w:ind w:left="708" w:firstLine="516"/>
+      </w:pPr>
+      <w:r>
+        <w:t>create index trecho_id_cidade_fk on trecho(id_cidade_fk);</w:t>
+      </w:r>
+    </w:p>
+    <w:p>
+      <w:pPr>
+        <w:pStyle w:val="5"/>
+        <w:ind w:left="876" w:firstLine="348"/>
+      </w:pPr>
+    </w:p>
+    <w:p>
+      <w:pPr>
+        <w:pStyle w:val="5"/>
+        <w:ind w:left="1224"/>
+        <w:rPr>
+          <w:b/>
+        </w:rPr>
+      </w:pPr>
+    </w:p>
+    <w:p>
+      <w:pPr>
+        <w:pStyle w:val="5"/>
+        <w:numPr>
+          <w:ilvl w:val="2"/>
+          <w:numId w:val="1"/>
+        </w:numPr>
+        <w:rPr>
+          <w:b/>
+        </w:rPr>
+      </w:pPr>
+      <w:r>
+        <w:rPr>
+          <w:b/>
+        </w:rPr>
+        <w:t>Acidente</w:t>
+      </w:r>
+    </w:p>
+    <w:p>
+      <w:pPr>
+        <w:ind w:left="1224"/>
+      </w:pPr>
+      <w:r>
+        <w:t>create index acidente_id_periodo_fk on acidente(id_periodo_fk);</w:t>
+      </w:r>
+    </w:p>
+    <w:p>
+      <w:pPr>
+        <w:ind w:left="1224"/>
+      </w:pPr>
+      <w:r>
+        <w:t>create index acidente_qtd_mortos on acidente(qtd_mortos);</w:t>
+      </w:r>
+    </w:p>
+    <w:p>
+      <w:pPr>
+        <w:ind w:left="1224"/>
+      </w:pPr>
+      <w:r>
+        <w:t>create index acidente_qtd_feridos_graves on acidente(qtd_feridos_graves);</w:t>
+      </w:r>
+    </w:p>
+    <w:p>
+      <w:pPr>
+        <w:ind w:left="1224"/>
+      </w:pPr>
+      <w:r>
+        <w:t>create index acidente_qtd_feridos_leves on acidente(qtd_feridos_leves);</w:t>
+      </w:r>
+    </w:p>
+    <w:p>
+      <w:pPr>
+        <w:ind w:left="1224"/>
+      </w:pPr>
+      <w:r>
+        <w:t>create index acidente_qtd_ilesos on acidente(qtd_ilesos);</w:t>
+      </w:r>
+    </w:p>
+    <w:p>
+      <w:pPr>
+        <w:spacing w:after="0"/>
+        <w:ind w:left="1224"/>
+      </w:pPr>
+      <w:r>
+        <w:t>create index acidente_qtd_mortos on acidente(qtd_mortos);</w:t>
+      </w:r>
+    </w:p>
+    <w:p>
+      <w:pPr>
+        <w:spacing w:after="0"/>
+        <w:ind w:left="1224"/>
+      </w:pPr>
+      <w:r>
+        <w:t>create index acidente_id_trecho_fk on acidente(id_trecho_fk);</w:t>
+      </w:r>
+    </w:p>
+    <w:p>
+      <w:pPr>
+        <w:ind w:left="1224"/>
+      </w:pPr>
+    </w:p>
+    <w:p>
+      <w:pPr>
+        <w:pStyle w:val="5"/>
+        <w:ind w:left="1224"/>
+        <w:rPr>
+          <w:b/>
+        </w:rPr>
+      </w:pPr>
+    </w:p>
+    <w:p>
+      <w:pPr>
+        <w:pStyle w:val="5"/>
+        <w:numPr>
+          <w:ilvl w:val="1"/>
+          <w:numId w:val="1"/>
+        </w:numPr>
+        <w:rPr>
+          <w:b/>
+        </w:rPr>
+      </w:pPr>
+      <w:r>
+        <w:rPr>
+          <w:b/>
+        </w:rPr>
+        <w:t>Definição de views, triggers, procedures, funções e suas justificativas.</w:t>
+      </w:r>
+    </w:p>
+    <w:p>
+      <w:pPr>
+        <w:ind w:left="708"/>
+      </w:pPr>
+      <w:r>
+        <w:t>Para o desenvolvimento desta aplicação não foram utilizados views, triggers, procedures ou funções, todas as permissões de consultas foram tratadas a nível de aplicação.</w:t>
+      </w:r>
+    </w:p>
+    <w:p>
+      <w:pPr>
+        <w:pStyle w:val="5"/>
+        <w:numPr>
+          <w:ilvl w:val="0"/>
+          <w:numId w:val="1"/>
+        </w:numPr>
+      </w:pPr>
+      <w:r>
+        <w:rPr>
+          <w:b/>
+        </w:rPr>
+        <w:t>Resultado do teste de performance</w:t>
+      </w:r>
+    </w:p>
+    <w:p>
+      <w:pPr>
+        <w:pStyle w:val="5"/>
+        <w:numPr>
+          <w:ilvl w:val="1"/>
+          <w:numId w:val="1"/>
+        </w:numPr>
+        <w:rPr>
+          <w:b/>
+        </w:rPr>
+      </w:pPr>
+      <w:r>
+        <w:rPr>
+          <w:b/>
+        </w:rPr>
+        <w:t>Rodovia</w:t>
+      </w:r>
+    </w:p>
+    <w:p>
+      <w:pPr>
+        <w:pStyle w:val="5"/>
+        <w:ind w:left="792"/>
+      </w:pPr>
+      <w:r>
+        <w:t>Apesar de apresentar melhoria significativa, este índice não foi implementado por não haver nenhum relatório que utiliza tal consulta, desta forma, não se espera que seja uma consulta crítica para o banco, assim foi admitido que manter este índice apenas iria sobrecarregar o banco sem apresentar melhora que justificasse tal sobrecarga, index descartado.</w:t>
+      </w:r>
+    </w:p>
+    <w:p>
+      <w:pPr>
+        <w:pStyle w:val="5"/>
+        <w:ind w:left="792"/>
         <w:rPr>
           <w:b/>
         </w:rPr>
@@ -398,11 +811,11 @@
           <w:b/>
         </w:rPr>
         <w:pict>
-          <v:shape id="_x0000_i1025" o:spt="75" type="#_x0000_t75" style="height:157.8pt;width:424.2pt;" filled="f" o:preferrelative="t" stroked="f" coordsize="21600,21600">
+          <v:shape id="_x0000_i1027" o:spt="75" type="#_x0000_t75" style="height:31.8pt;width:424.8pt;" filled="f" o:preferrelative="t" stroked="f" coordsize="21600,21600">
             <v:path/>
             <v:fill on="f" focussize="0,0"/>
             <v:stroke on="f" joinstyle="miter"/>
-            <v:imagedata r:id="rId5" o:title="ER_acidente"/>
+            <v:imagedata r:id="rId6" o:title="br"/>
             <o:lock v:ext="edit" aspectratio="t"/>
             <w10:wrap type="none"/>
             <w10:anchorlock/>
@@ -412,466 +825,6 @@
     </w:p>
     <w:p>
       <w:pPr>
-        <w:ind w:left="360"/>
-        <w:jc w:val="center"/>
-        <w:rPr>
-          <w:b/>
-          <w:sz w:val="16"/>
-          <w:szCs w:val="16"/>
-        </w:rPr>
-      </w:pPr>
-      <w:r>
-        <w:rPr>
-          <w:b/>
-          <w:sz w:val="16"/>
-          <w:szCs w:val="16"/>
-        </w:rPr>
-        <w:t>(Sem atributos)</w:t>
-      </w:r>
-    </w:p>
-    <w:p>
-      <w:pPr>
-        <w:ind w:left="360"/>
-        <w:rPr>
-          <w:b/>
-        </w:rPr>
-      </w:pPr>
-      <w:r>
-        <w:rPr>
-          <w:b/>
-        </w:rPr>
-        <w:pict>
-          <v:shape id="_x0000_i1026" o:spt="75" type="#_x0000_t75" style="height:174pt;width:424.8pt;" filled="f" o:preferrelative="t" stroked="f" coordsize="21600,21600">
-            <v:path/>
-            <v:fill on="f" focussize="0,0"/>
-            <v:stroke on="f" joinstyle="miter"/>
-            <v:imagedata r:id="rId6" o:title="MLR_acidente"/>
-            <o:lock v:ext="edit" aspectratio="t"/>
-            <w10:wrap type="none"/>
-            <w10:anchorlock/>
-          </v:shape>
-        </w:pict>
-      </w:r>
-    </w:p>
-    <w:p>
-      <w:pPr>
-        <w:ind w:left="360"/>
-        <w:jc w:val="center"/>
-        <w:rPr>
-          <w:b/>
-          <w:sz w:val="16"/>
-          <w:szCs w:val="16"/>
-        </w:rPr>
-      </w:pPr>
-      <w:r>
-        <w:rPr>
-          <w:b/>
-          <w:sz w:val="16"/>
-          <w:szCs w:val="16"/>
-        </w:rPr>
-        <w:t>(Com atributos)</w:t>
-      </w:r>
-    </w:p>
-    <w:p>
-      <w:pPr>
-        <w:pStyle w:val="5"/>
-        <w:numPr>
-          <w:ilvl w:val="1"/>
-          <w:numId w:val="1"/>
-        </w:numPr>
-        <w:rPr>
-          <w:b/>
-        </w:rPr>
-      </w:pPr>
-      <w:r>
-        <w:rPr>
-          <w:b/>
-        </w:rPr>
-        <w:t>Definição de índices e suas justificativas.</w:t>
-      </w:r>
-    </w:p>
-    <w:p>
-      <w:pPr>
-        <w:pStyle w:val="5"/>
-        <w:ind w:left="792"/>
-      </w:pPr>
-      <w:r>
-        <w:t>Para fins de teste, foram implementados index para todas as tabelas do banco, com o intuito de quantificar e mensurar a otimização, a partir destes testes, foram escolhidos alguns index que demonstraram diferença satisfatória quando comparados com o SQL sem index. Segue listado abaixo todos os index criados para teste, para resultado de suas performances consultar capítulo 2 deste documento, onde cada teste será justificado, bem como serão apresentados os escolhidos para otimizar a aplicação.</w:t>
-      </w:r>
-    </w:p>
-    <w:p>
-      <w:pPr>
-        <w:pStyle w:val="5"/>
-        <w:numPr>
-          <w:ilvl w:val="2"/>
-          <w:numId w:val="1"/>
-        </w:numPr>
-        <w:rPr>
-          <w:b/>
-        </w:rPr>
-      </w:pPr>
-      <w:r>
-        <w:rPr>
-          <w:b/>
-        </w:rPr>
-        <w:t>Estado</w:t>
-      </w:r>
-    </w:p>
-    <w:p>
-      <w:pPr>
-        <w:ind w:left="516" w:firstLine="708"/>
-      </w:pPr>
-      <w:r>
-        <w:t>Create index cidade_uf_municipio on cidade using btree(uf, municipio);</w:t>
-      </w:r>
-    </w:p>
-    <w:p>
-      <w:pPr>
-        <w:pStyle w:val="5"/>
-        <w:numPr>
-          <w:ilvl w:val="2"/>
-          <w:numId w:val="1"/>
-        </w:numPr>
-        <w:rPr>
-          <w:b/>
-        </w:rPr>
-      </w:pPr>
-      <w:r>
-        <w:rPr>
-          <w:b/>
-        </w:rPr>
-        <w:t>Período</w:t>
-      </w:r>
-    </w:p>
-    <w:p>
-      <w:pPr>
-        <w:pStyle w:val="5"/>
-        <w:ind w:left="1224"/>
-      </w:pPr>
-      <w:r>
-        <w:t>create index periodo_data_hora_registro_ocorrencia on periodo(data_hora_registro_ocorrencia);</w:t>
-      </w:r>
-    </w:p>
-    <w:p>
-      <w:pPr>
-        <w:pStyle w:val="5"/>
-        <w:ind w:firstLine="504"/>
-      </w:pPr>
-      <w:r>
-        <w:t>create index periodo_ano on periodo(ano);</w:t>
-      </w:r>
-    </w:p>
-    <w:p>
-      <w:pPr>
-        <w:pStyle w:val="5"/>
-        <w:ind w:left="1224"/>
-        <w:rPr>
-          <w:b/>
-        </w:rPr>
-      </w:pPr>
-    </w:p>
-    <w:p>
-      <w:pPr>
-        <w:pStyle w:val="5"/>
-        <w:numPr>
-          <w:ilvl w:val="2"/>
-          <w:numId w:val="1"/>
-        </w:numPr>
-        <w:rPr>
-          <w:b/>
-        </w:rPr>
-      </w:pPr>
-      <w:r>
-        <w:rPr>
-          <w:b/>
-        </w:rPr>
-        <w:t>Rodovia</w:t>
-      </w:r>
-    </w:p>
-    <w:p>
-      <w:pPr>
-        <w:pStyle w:val="5"/>
-        <w:ind w:left="876" w:firstLine="348"/>
-      </w:pPr>
-      <w:r>
-        <w:t>create index rodovia_br on rodovia(br);</w:t>
-      </w:r>
-    </w:p>
-    <w:p>
-      <w:pPr>
-        <w:pStyle w:val="5"/>
-        <w:ind w:left="1224"/>
-        <w:rPr>
-          <w:b/>
-        </w:rPr>
-      </w:pPr>
-    </w:p>
-    <w:p>
-      <w:pPr>
-        <w:pStyle w:val="5"/>
-        <w:numPr>
-          <w:ilvl w:val="2"/>
-          <w:numId w:val="1"/>
-        </w:numPr>
-        <w:rPr>
-          <w:b/>
-        </w:rPr>
-      </w:pPr>
-      <w:r>
-        <w:rPr>
-          <w:b/>
-        </w:rPr>
-        <w:t>Tipo acidente</w:t>
-      </w:r>
-    </w:p>
-    <w:p>
-      <w:pPr>
-        <w:pStyle w:val="5"/>
-        <w:ind w:left="1224"/>
-        <w:rPr>
-          <w:b/>
-        </w:rPr>
-      </w:pPr>
-      <w:r>
-        <w:t>create index tipoacidente_tipo_acidente on tipoacidente(tipo_acidente);</w:t>
-      </w:r>
-    </w:p>
-    <w:p>
-      <w:pPr>
-        <w:pStyle w:val="5"/>
-        <w:numPr>
-          <w:ilvl w:val="2"/>
-          <w:numId w:val="1"/>
-        </w:numPr>
-        <w:rPr>
-          <w:b/>
-        </w:rPr>
-      </w:pPr>
-      <w:r>
-        <w:rPr>
-          <w:b/>
-        </w:rPr>
-        <w:t>Trecho</w:t>
-      </w:r>
-    </w:p>
-    <w:p>
-      <w:pPr>
-        <w:pStyle w:val="5"/>
-        <w:ind w:left="876" w:firstLine="348"/>
-      </w:pPr>
-      <w:r>
-        <w:t>create index trecho_trecho on trecho(trecho);</w:t>
-      </w:r>
-    </w:p>
-    <w:p>
-      <w:pPr>
-        <w:spacing w:after="0"/>
-        <w:ind w:left="708" w:firstLine="516"/>
-      </w:pPr>
-      <w:r>
-        <w:t>create index trecho_id_cidade_fk on trecho(id_cidade_fk);</w:t>
-      </w:r>
-    </w:p>
-    <w:p>
-      <w:pPr>
-        <w:pStyle w:val="5"/>
-        <w:ind w:left="876" w:firstLine="348"/>
-      </w:pPr>
-    </w:p>
-    <w:p>
-      <w:pPr>
-        <w:pStyle w:val="5"/>
-        <w:ind w:left="1224"/>
-        <w:rPr>
-          <w:b/>
-        </w:rPr>
-      </w:pPr>
-    </w:p>
-    <w:p>
-      <w:pPr>
-        <w:pStyle w:val="5"/>
-        <w:numPr>
-          <w:ilvl w:val="2"/>
-          <w:numId w:val="1"/>
-        </w:numPr>
-        <w:rPr>
-          <w:b/>
-        </w:rPr>
-      </w:pPr>
-      <w:r>
-        <w:rPr>
-          <w:b/>
-        </w:rPr>
-        <w:t>Acidente</w:t>
-      </w:r>
-    </w:p>
-    <w:p>
-      <w:pPr>
-        <w:ind w:left="1224"/>
-      </w:pPr>
-      <w:r>
-        <w:t>create index acidente_id_periodo_fk on acidente(id_periodo_fk);</w:t>
-      </w:r>
-    </w:p>
-    <w:p>
-      <w:pPr>
-        <w:ind w:left="1224"/>
-      </w:pPr>
-      <w:r>
-        <w:t>create index acidente_qtd_mortos on acidente(qtd_mortos);</w:t>
-      </w:r>
-    </w:p>
-    <w:p>
-      <w:pPr>
-        <w:ind w:left="1224"/>
-      </w:pPr>
-      <w:r>
-        <w:t>create index acidente_qtd_feridos_graves on acidente(qtd_feridos_graves);</w:t>
-      </w:r>
-    </w:p>
-    <w:p>
-      <w:pPr>
-        <w:ind w:left="1224"/>
-      </w:pPr>
-      <w:r>
-        <w:t>create index acidente_qtd_feridos_leves on acidente(qtd_feridos_leves);</w:t>
-      </w:r>
-    </w:p>
-    <w:p>
-      <w:pPr>
-        <w:ind w:left="1224"/>
-      </w:pPr>
-      <w:r>
-        <w:t>create index acidente_qtd_ilesos on acidente(qtd_ilesos);</w:t>
-      </w:r>
-    </w:p>
-    <w:p>
-      <w:pPr>
-        <w:spacing w:after="0"/>
-        <w:ind w:left="1224"/>
-      </w:pPr>
-      <w:r>
-        <w:t>create index acidente_qtd_mortos on acidente(qtd_mortos);</w:t>
-      </w:r>
-    </w:p>
-    <w:p>
-      <w:pPr>
-        <w:spacing w:after="0"/>
-        <w:ind w:left="1224"/>
-      </w:pPr>
-      <w:r>
-        <w:t>create index acidente_id_trecho_fk on acidente(id_trecho_fk);</w:t>
-      </w:r>
-    </w:p>
-    <w:p>
-      <w:pPr>
-        <w:ind w:left="1224"/>
-      </w:pPr>
-    </w:p>
-    <w:p>
-      <w:pPr>
-        <w:pStyle w:val="5"/>
-        <w:ind w:left="1224"/>
-        <w:rPr>
-          <w:b/>
-        </w:rPr>
-      </w:pPr>
-    </w:p>
-    <w:p>
-      <w:pPr>
-        <w:pStyle w:val="5"/>
-        <w:numPr>
-          <w:ilvl w:val="1"/>
-          <w:numId w:val="1"/>
-        </w:numPr>
-        <w:rPr>
-          <w:b/>
-        </w:rPr>
-      </w:pPr>
-      <w:r>
-        <w:rPr>
-          <w:b/>
-        </w:rPr>
-        <w:t>Definição de views, triggers, procedures, funções e suas justificativas.</w:t>
-      </w:r>
-    </w:p>
-    <w:p>
-      <w:pPr>
-        <w:ind w:left="708"/>
-      </w:pPr>
-      <w:r>
-        <w:t>Para o desenvolvimento desta aplicação não foram utilizados views, triggers, procedures ou funções, todas as permissões de consultas foram tratadas a nível de aplicação.</w:t>
-      </w:r>
-    </w:p>
-    <w:p>
-      <w:pPr>
-        <w:pStyle w:val="5"/>
-        <w:numPr>
-          <w:ilvl w:val="0"/>
-          <w:numId w:val="1"/>
-        </w:numPr>
-      </w:pPr>
-      <w:r>
-        <w:rPr>
-          <w:b/>
-        </w:rPr>
-        <w:t>Resultado do teste de performance</w:t>
-      </w:r>
-    </w:p>
-    <w:p>
-      <w:pPr>
-        <w:pStyle w:val="5"/>
-        <w:numPr>
-          <w:ilvl w:val="1"/>
-          <w:numId w:val="1"/>
-        </w:numPr>
-        <w:rPr>
-          <w:b/>
-        </w:rPr>
-      </w:pPr>
-      <w:r>
-        <w:rPr>
-          <w:b/>
-        </w:rPr>
-        <w:t>Rodovia</w:t>
-      </w:r>
-    </w:p>
-    <w:p>
-      <w:pPr>
-        <w:pStyle w:val="5"/>
-        <w:ind w:left="792"/>
-      </w:pPr>
-      <w:r>
-        <w:t>Apesar de apresentar melhoria significativa, este índice não foi implementado por não haver nenhum relatório que utiliza tal consulta, desta forma, não se espera que seja uma consulta crítica para o banco, assim foi admitido que manter este índice apenas iria sobrecarregar o banco sem apresentar melhora que justificasse tal sobrecarga, index descartado.</w:t>
-      </w:r>
-    </w:p>
-    <w:p>
-      <w:pPr>
-        <w:pStyle w:val="5"/>
-        <w:ind w:left="792"/>
-        <w:rPr>
-          <w:b/>
-        </w:rPr>
-      </w:pPr>
-      <w:r>
-        <w:rPr>
-          <w:b/>
-        </w:rPr>
-        <w:pict>
-          <v:shape id="_x0000_i1027" o:spt="75" type="#_x0000_t75" style="height:31.8pt;width:424.8pt;" filled="f" o:preferrelative="t" stroked="f" coordsize="21600,21600">
-            <v:path/>
-            <v:fill on="f" focussize="0,0"/>
-            <v:stroke on="f" joinstyle="miter"/>
-            <v:imagedata r:id="rId7" o:title="br"/>
-            <o:lock v:ext="edit" aspectratio="t"/>
-            <w10:wrap type="none"/>
-            <w10:anchorlock/>
-          </v:shape>
-        </w:pict>
-      </w:r>
-    </w:p>
-    <w:p>
-      <w:pPr>
         <w:pStyle w:val="5"/>
         <w:numPr>
           <w:ilvl w:val="1"/>
@@ -914,7 +867,7 @@
             <v:path/>
             <v:fill on="f" focussize="0,0"/>
             <v:stroke on="f" joinstyle="miter"/>
-            <v:imagedata r:id="rId8" o:title="data_hora_registro_ocorrencia"/>
+            <v:imagedata r:id="rId7" o:title="data_hora_registro_ocorrencia"/>
             <o:lock v:ext="edit" aspectratio="t"/>
             <w10:wrap type="none"/>
             <w10:anchorlock/>
@@ -1007,7 +960,7 @@
                     </pic:cNvPicPr>
                   </pic:nvPicPr>
                   <pic:blipFill>
-                    <a:blip r:embed="rId9">
+                    <a:blip r:embed="rId8">
                       <a:extLst>
                         <a:ext uri="{28A0092B-C50C-407E-A947-70E740481C1C}">
                           <a14:useLocalDpi xmlns:a14="http://schemas.microsoft.com/office/drawing/2010/main" val="0"/>
@@ -1062,7 +1015,7 @@
             <v:path/>
             <v:fill on="f" focussize="0,0"/>
             <v:stroke on="f" joinstyle="miter"/>
-            <v:imagedata r:id="rId10" o:title="qtd_acidente_ano_leves"/>
+            <v:imagedata r:id="rId9" o:title="qtd_acidente_ano_leves"/>
             <o:lock v:ext="edit" aspectratio="t"/>
             <w10:wrap type="none"/>
             <w10:anchorlock/>
@@ -1125,7 +1078,7 @@
                     </pic:cNvPicPr>
                   </pic:nvPicPr>
                   <pic:blipFill>
-                    <a:blip r:embed="rId11">
+                    <a:blip r:embed="rId10">
                       <a:extLst>
                         <a:ext uri="{28A0092B-C50C-407E-A947-70E740481C1C}">
                           <a14:useLocalDpi xmlns:a14="http://schemas.microsoft.com/office/drawing/2010/main" val="0"/>
@@ -1192,7 +1145,7 @@
             <v:path/>
             <v:fill on="f" focussize="0,0"/>
             <v:stroke on="f" joinstyle="miter"/>
-            <v:imagedata r:id="rId12" o:title="qtd_acidente_ano_mortos"/>
+            <v:imagedata r:id="rId11" o:title="qtd_acidente_ano_mortos"/>
             <o:lock v:ext="edit" aspectratio="t"/>
             <w10:wrap type="none"/>
             <w10:anchorlock/>
@@ -1253,7 +1206,7 @@
             <v:path/>
             <v:fill on="f" focussize="0,0"/>
             <v:stroke on="f" joinstyle="miter"/>
-            <v:imagedata r:id="rId13" o:title="qtd_acidente_estado"/>
+            <v:imagedata r:id="rId12" o:title="qtd_acidente_estado"/>
             <o:lock v:ext="edit" aspectratio="t"/>
             <w10:wrap type="none"/>
             <w10:anchorlock/>
@@ -1305,7 +1258,7 @@
             <v:path/>
             <v:fill on="f" focussize="0,0"/>
             <v:stroke on="f" joinstyle="miter"/>
-            <v:imagedata r:id="rId14" o:title="tipo_acidente"/>
+            <v:imagedata r:id="rId13" o:title="tipo_acidente"/>
             <o:lock v:ext="edit" aspectratio="t"/>
             <w10:wrap type="none"/>
             <w10:anchorlock/>
@@ -1357,7 +1310,7 @@
             <v:path/>
             <v:fill on="f" focussize="0,0"/>
             <v:stroke on="f" joinstyle="miter"/>
-            <v:imagedata r:id="rId15" o:title="trecho"/>
+            <v:imagedata r:id="rId14" o:title="trecho"/>
             <o:lock v:ext="edit" aspectratio="t"/>
             <w10:wrap type="none"/>
             <w10:anchorlock/>
@@ -1415,7 +1368,7 @@
             <v:path/>
             <v:fill on="f" focussize="0,0"/>
             <v:stroke on="f" joinstyle="miter"/>
-            <v:imagedata r:id="rId16" o:title="uf e municipio"/>
+            <v:imagedata r:id="rId15" o:title="uf e municipio"/>
             <o:lock v:ext="edit" aspectratio="t"/>
             <w10:wrap type="none"/>
             <w10:anchorlock/>
@@ -3848,7 +3801,7 @@
                     </pic:cNvPicPr>
                   </pic:nvPicPr>
                   <pic:blipFill>
-                    <a:blip r:embed="rId17">
+                    <a:blip r:embed="rId16">
                       <a:extLst>
                         <a:ext uri="{28A0092B-C50C-407E-A947-70E740481C1C}">
                           <a14:useLocalDpi xmlns:a14="http://schemas.microsoft.com/office/drawing/2010/main" val="0"/>
@@ -3931,7 +3884,7 @@
                     </pic:cNvPicPr>
                   </pic:nvPicPr>
                   <pic:blipFill>
-                    <a:blip r:embed="rId18">
+                    <a:blip r:embed="rId17">
                       <a:extLst>
                         <a:ext uri="{28A0092B-C50C-407E-A947-70E740481C1C}">
                           <a14:useLocalDpi xmlns:a14="http://schemas.microsoft.com/office/drawing/2010/main" val="0"/>
@@ -4027,7 +3980,7 @@
                     </pic:cNvPicPr>
                   </pic:nvPicPr>
                   <pic:blipFill>
-                    <a:blip r:embed="rId19">
+                    <a:blip r:embed="rId18">
                       <a:extLst>
                         <a:ext uri="{28A0092B-C50C-407E-A947-70E740481C1C}">
                           <a14:useLocalDpi xmlns:a14="http://schemas.microsoft.com/office/drawing/2010/main" val="0"/>
@@ -4110,7 +4063,7 @@
                     </pic:cNvPicPr>
                   </pic:nvPicPr>
                   <pic:blipFill>
-                    <a:blip r:embed="rId20">
+                    <a:blip r:embed="rId19">
                       <a:extLst>
                         <a:ext uri="{28A0092B-C50C-407E-A947-70E740481C1C}">
                           <a14:useLocalDpi xmlns:a14="http://schemas.microsoft.com/office/drawing/2010/main" val="0"/>
@@ -4206,7 +4159,7 @@
                     </pic:cNvPicPr>
                   </pic:nvPicPr>
                   <pic:blipFill>
-                    <a:blip r:embed="rId21">
+                    <a:blip r:embed="rId20">
                       <a:extLst>
                         <a:ext uri="{28A0092B-C50C-407E-A947-70E740481C1C}">
                           <a14:useLocalDpi xmlns:a14="http://schemas.microsoft.com/office/drawing/2010/main" val="0"/>
@@ -4281,7 +4234,7 @@
                     </pic:cNvPicPr>
                   </pic:nvPicPr>
                   <pic:blipFill>
-                    <a:blip r:embed="rId22">
+                    <a:blip r:embed="rId21">
                       <a:extLst>
                         <a:ext uri="{28A0092B-C50C-407E-A947-70E740481C1C}">
                           <a14:useLocalDpi xmlns:a14="http://schemas.microsoft.com/office/drawing/2010/main" val="0"/>

</xml_diff>